<commit_message>
Update Assessment Project One V.1.docx
Approved by Lecturer
</commit_message>
<xml_diff>
--- a/Satellite Data Processing/Assessment Project One V.1.docx
+++ b/Satellite Data Processing/Assessment Project One V.1.docx
@@ -3171,13 +3171,13 @@
         <w:t>Scenario</w:t>
       </w:r>
     </w:p>
+    <w:bookmarkStart w:id="1" w:name="_Hlk17108449"/>
     <w:p>
       <w:pPr>
         <w:rPr>
           <w:rFonts w:eastAsia="Calibri" w:cstheme="minorHAnsi"/>
         </w:rPr>
       </w:pPr>
-      <w:bookmarkStart w:id="1" w:name="_Hlk17108449"/>
       <w:r>
         <w:rPr>
           <w:rFonts w:eastAsia="Calibri" w:cstheme="minorHAnsi"/>
@@ -8121,7 +8121,7 @@
               <w:spacing w:after="0"/>
             </w:pPr>
             <w:r>
-              <w:t>Buttons for each action</w:t>
+              <w:t>List Box</w:t>
             </w:r>
           </w:p>
         </w:tc>
@@ -8134,6 +8134,21 @@
             <w:pPr>
               <w:spacing w:after="0"/>
             </w:pPr>
+            <w:r>
+              <w:t>Several display o</w:t>
+            </w:r>
+            <w:r>
+              <w:t>ptions</w:t>
+            </w:r>
+            <w:r>
+              <w:t xml:space="preserve"> </w:t>
+            </w:r>
+            <w:r>
+              <w:t xml:space="preserve">to </w:t>
+            </w:r>
+            <w:r>
+              <w:t>examine the raw data and processed information</w:t>
+            </w:r>
           </w:p>
         </w:tc>
       </w:tr>
@@ -8153,7 +8168,7 @@
               <w:spacing w:after="0"/>
             </w:pPr>
             <w:r>
-              <w:t>Buttons for sort and search functions</w:t>
+              <w:t>List View</w:t>
             </w:r>
           </w:p>
         </w:tc>
@@ -8166,6 +8181,9 @@
             <w:pPr>
               <w:spacing w:after="0"/>
             </w:pPr>
+            <w:r>
+              <w:t>Two columns to display data from both sensors (Sensor A and Sensor B)</w:t>
+            </w:r>
           </w:p>
         </w:tc>
       </w:tr>
@@ -8186,88 +8204,6 @@
             </w:pPr>
             <w:r>
               <w:lastRenderedPageBreak/>
-              <w:t>List Box</w:t>
-            </w:r>
-          </w:p>
-        </w:tc>
-        <w:tc>
-          <w:tcPr>
-            <w:tcW w:w="6237" w:type="dxa"/>
-            <w:gridSpan w:val="3"/>
-          </w:tcPr>
-          <w:p>
-            <w:pPr>
-              <w:spacing w:after="0"/>
-            </w:pPr>
-            <w:r>
-              <w:t>Several display o</w:t>
-            </w:r>
-            <w:r>
-              <w:t>ptions</w:t>
-            </w:r>
-            <w:r>
-              <w:t xml:space="preserve"> </w:t>
-            </w:r>
-            <w:r>
-              <w:t xml:space="preserve">to </w:t>
-            </w:r>
-            <w:r>
-              <w:t>examine the raw data and processed information</w:t>
-            </w:r>
-          </w:p>
-        </w:tc>
-      </w:tr>
-      <w:tr>
-        <w:tc>
-          <w:tcPr>
-            <w:tcW w:w="3397" w:type="dxa"/>
-            <w:gridSpan w:val="2"/>
-          </w:tcPr>
-          <w:p>
-            <w:pPr>
-              <w:pStyle w:val="ListParagraph"/>
-              <w:numPr>
-                <w:ilvl w:val="0"/>
-                <w:numId w:val="40"/>
-              </w:numPr>
-              <w:spacing w:after="0"/>
-            </w:pPr>
-            <w:r>
-              <w:t>List View</w:t>
-            </w:r>
-          </w:p>
-        </w:tc>
-        <w:tc>
-          <w:tcPr>
-            <w:tcW w:w="6237" w:type="dxa"/>
-            <w:gridSpan w:val="3"/>
-          </w:tcPr>
-          <w:p>
-            <w:pPr>
-              <w:spacing w:after="0"/>
-            </w:pPr>
-            <w:r>
-              <w:t>Two columns to display data from both sensors (Sensor A and Sensor B)</w:t>
-            </w:r>
-          </w:p>
-        </w:tc>
-      </w:tr>
-      <w:tr>
-        <w:tc>
-          <w:tcPr>
-            <w:tcW w:w="3397" w:type="dxa"/>
-            <w:gridSpan w:val="2"/>
-          </w:tcPr>
-          <w:p>
-            <w:pPr>
-              <w:pStyle w:val="ListParagraph"/>
-              <w:numPr>
-                <w:ilvl w:val="0"/>
-                <w:numId w:val="40"/>
-              </w:numPr>
-              <w:spacing w:after="0"/>
-            </w:pPr>
-            <w:r>
               <w:t>IntegerUpDown; Numeric Control</w:t>
             </w:r>
           </w:p>
@@ -9022,7 +8958,68 @@
             </w:tcBorders>
             <w:shd w:val="clear" w:color="auto" w:fill="auto"/>
           </w:tcPr>
-          <w:p/>
+          <w:p>
+            <w:r>
+              <w:rPr>
+                <w:noProof/>
+              </w:rPr>
+              <w:drawing>
+                <wp:anchor distT="0" distB="0" distL="114300" distR="114300" simplePos="0" relativeHeight="251735040" behindDoc="1" locked="0" layoutInCell="1" allowOverlap="1" wp14:anchorId="5EF7EAE0" wp14:editId="69BF8D9D">
+                  <wp:simplePos x="0" y="0"/>
+                  <wp:positionH relativeFrom="column">
+                    <wp:posOffset>-57150</wp:posOffset>
+                  </wp:positionH>
+                  <wp:positionV relativeFrom="paragraph">
+                    <wp:posOffset>29210</wp:posOffset>
+                  </wp:positionV>
+                  <wp:extent cx="4481195" cy="2047875"/>
+                  <wp:effectExtent l="0" t="0" r="0" b="9525"/>
+                  <wp:wrapNone/>
+                  <wp:docPr id="1641991012" name="Picture 1" descr="A screenshot of a computer&#10;&#10;Description automatically generated"/>
+                  <wp:cNvGraphicFramePr>
+                    <a:graphicFrameLocks xmlns:a="http://schemas.openxmlformats.org/drawingml/2006/main" noChangeAspect="1"/>
+                  </wp:cNvGraphicFramePr>
+                  <a:graphic xmlns:a="http://schemas.openxmlformats.org/drawingml/2006/main">
+                    <a:graphicData uri="http://schemas.openxmlformats.org/drawingml/2006/picture">
+                      <pic:pic xmlns:pic="http://schemas.openxmlformats.org/drawingml/2006/picture">
+                        <pic:nvPicPr>
+                          <pic:cNvPr id="1641991012" name="Picture 1" descr="A screenshot of a computer&#10;&#10;Description automatically generated"/>
+                          <pic:cNvPicPr/>
+                        </pic:nvPicPr>
+                        <pic:blipFill>
+                          <a:blip r:embed="rId164">
+                            <a:extLst>
+                              <a:ext uri="{28A0092B-C50C-407E-A947-70E740481C1C}">
+                                <a14:useLocalDpi xmlns:a14="http://schemas.microsoft.com/office/drawing/2010/main" val="0"/>
+                              </a:ext>
+                            </a:extLst>
+                          </a:blip>
+                          <a:stretch>
+                            <a:fillRect/>
+                          </a:stretch>
+                        </pic:blipFill>
+                        <pic:spPr>
+                          <a:xfrm>
+                            <a:off x="0" y="0"/>
+                            <a:ext cx="4487110" cy="2050578"/>
+                          </a:xfrm>
+                          <a:prstGeom prst="rect">
+                            <a:avLst/>
+                          </a:prstGeom>
+                        </pic:spPr>
+                      </pic:pic>
+                    </a:graphicData>
+                  </a:graphic>
+                  <wp14:sizeRelH relativeFrom="page">
+                    <wp14:pctWidth>0</wp14:pctWidth>
+                  </wp14:sizeRelH>
+                  <wp14:sizeRelV relativeFrom="page">
+                    <wp14:pctHeight>0</wp14:pctHeight>
+                  </wp14:sizeRelV>
+                </wp:anchor>
+              </w:drawing>
+            </w:r>
+          </w:p>
           <w:p>
             <w:pPr>
               <w:jc w:val="center"/>
@@ -9075,7 +9072,6 @@
         </w:numPr>
       </w:pPr>
       <w:r>
-        <w:lastRenderedPageBreak/>
         <w:t>Question 2 Version Control</w:t>
       </w:r>
     </w:p>
@@ -9112,6 +9108,7 @@
                 <w:sz w:val="36"/>
                 <w:szCs w:val="36"/>
               </w:rPr>
+              <w:lastRenderedPageBreak/>
               <w:t xml:space="preserve">Design </w:t>
             </w:r>
             <w:r>
@@ -9226,6 +9223,9 @@
             <w:pPr>
               <w:spacing w:after="120"/>
             </w:pPr>
+            <w:r>
+              <w:t>God I’m a good lecturer -Andrew</w:t>
+            </w:r>
           </w:p>
         </w:tc>
         <w:tc>
@@ -9236,6 +9236,9 @@
             <w:pPr>
               <w:spacing w:after="120"/>
             </w:pPr>
+            <w:r>
+              <w:t>God</w:t>
+            </w:r>
           </w:p>
         </w:tc>
         <w:tc>
@@ -9651,7 +9654,6 @@
         <w:ind w:left="567" w:hanging="567"/>
       </w:pPr>
       <w:r>
-        <w:lastRenderedPageBreak/>
         <w:t>Create a method called “</w:t>
       </w:r>
       <w:r>
@@ -9677,6 +9679,7 @@
         <w:ind w:left="567" w:hanging="567"/>
       </w:pPr>
       <w:r>
+        <w:lastRenderedPageBreak/>
         <w:t>Create a method called “</w:t>
       </w:r>
       <w:r>
@@ -10068,7 +10071,6 @@
         <w:t xml:space="preserve"> </w:t>
       </w:r>
       <w:r>
-        <w:lastRenderedPageBreak/>
         <w:t xml:space="preserve">Finally, </w:t>
       </w:r>
       <w:r>
@@ -10109,6 +10111,7 @@
         <w:ind w:left="567" w:hanging="567"/>
       </w:pPr>
       <w:r>
+        <w:lastRenderedPageBreak/>
         <w:t xml:space="preserve">Add two </w:t>
       </w:r>
       <w:r>
@@ -17402,7 +17405,7 @@
                     </pic:cNvPicPr>
                   </pic:nvPicPr>
                   <pic:blipFill>
-                    <a:blip r:embed="rId164">
+                    <a:blip r:embed="rId165">
                       <a:extLst>
                         <a:ext uri="{28A0092B-C50C-407E-A947-70E740481C1C}">
                           <a14:useLocalDpi xmlns:a14="http://schemas.microsoft.com/office/drawing/2010/main" val="0"/>
@@ -17435,9 +17438,9 @@
       </w:r>
     </w:p>
     <w:sectPr>
-      <w:headerReference w:type="even" r:id="rId165"/>
-      <w:headerReference w:type="default" r:id="rId166"/>
-      <w:headerReference w:type="first" r:id="rId167"/>
+      <w:headerReference w:type="even" r:id="rId166"/>
+      <w:headerReference w:type="default" r:id="rId167"/>
+      <w:headerReference w:type="first" r:id="rId168"/>
       <w:type w:val="continuous"/>
       <w:pgSz w:w="11906" w:h="16838"/>
       <w:pgMar w:top="1701" w:right="1134" w:bottom="1134" w:left="1134" w:header="568" w:footer="457" w:gutter="0"/>
@@ -27205,10 +27208,19 @@
 </file>
 
 <file path=customXml/item2.xml><?xml version="1.0" encoding="utf-8"?>
+<?mso-contentType ?>
+<FormTemplates xmlns="http://schemas.microsoft.com/sharepoint/v3/contenttype/forms">
+  <Display>DocumentLibraryForm</Display>
+  <Edit>DocumentLibraryForm</Edit>
+  <New>DocumentLibraryForm</New>
+</FormTemplates>
+</file>
+
+<file path=customXml/item3.xml><?xml version="1.0" encoding="utf-8"?>
 <b:Sources xmlns:b="http://schemas.openxmlformats.org/officeDocument/2006/bibliography" xmlns="http://schemas.openxmlformats.org/officeDocument/2006/bibliography" SelectedStyle="\APASixthEditionOfficeOnline.xsl" StyleName="APA" Version="6"/>
 </file>
 
-<file path=customXml/item3.xml><?xml version="1.0" encoding="utf-8"?>
+<file path=customXml/item4.xml><?xml version="1.0" encoding="utf-8"?>
 <ct:contentTypeSchema xmlns:ct="http://schemas.microsoft.com/office/2006/metadata/contentType" xmlns:ma="http://schemas.microsoft.com/office/2006/metadata/properties/metaAttributes" ct:_="" ma:_="" ma:contentTypeName="Document" ma:contentTypeID="0x01010033E45C82FA6F1242BE0F0E8FD3AC3E42" ma:contentTypeVersion="12" ma:contentTypeDescription="Create a new document." ma:contentTypeScope="" ma:versionID="30540801b1b603089ef3c0001f4252d4">
   <xsd:schema xmlns:xsd="http://www.w3.org/2001/XMLSchema" xmlns:xs="http://www.w3.org/2001/XMLSchema" xmlns:p="http://schemas.microsoft.com/office/2006/metadata/properties" xmlns:ns3="8b07bbcc-12da-4100-93f1-9d8cf55f2d91" xmlns:ns4="63d80fdd-e085-4d40-a7ed-b240d1aa1699" targetNamespace="http://schemas.microsoft.com/office/2006/metadata/properties" ma:root="true" ma:fieldsID="669878f326e6a82dab07128741202fe0" ns3:_="" ns4:_="">
     <xsd:import namespace="8b07bbcc-12da-4100-93f1-9d8cf55f2d91"/>
@@ -27425,15 +27437,6 @@
 </ct:contentTypeSchema>
 </file>
 
-<file path=customXml/item4.xml><?xml version="1.0" encoding="utf-8"?>
-<?mso-contentType ?>
-<FormTemplates xmlns="http://schemas.microsoft.com/sharepoint/v3/contenttype/forms">
-  <Display>DocumentLibraryForm</Display>
-  <Edit>DocumentLibraryForm</Edit>
-  <New>DocumentLibraryForm</New>
-</FormTemplates>
-</file>
-
 <file path=customXml/itemProps1.xml><?xml version="1.0" encoding="utf-8"?>
 <ds:datastoreItem xmlns:ds="http://schemas.openxmlformats.org/officeDocument/2006/customXml" ds:itemID="{DE34826B-69CA-4F73-92F8-D6287CBB69AF}">
   <ds:schemaRefs>
@@ -27444,6 +27447,14 @@
 </file>
 
 <file path=customXml/itemProps2.xml><?xml version="1.0" encoding="utf-8"?>
+<ds:datastoreItem xmlns:ds="http://schemas.openxmlformats.org/officeDocument/2006/customXml" ds:itemID="{A80EEEA6-436B-49D9-8C20-9336E244E8CE}">
+  <ds:schemaRefs>
+    <ds:schemaRef ds:uri="http://schemas.microsoft.com/sharepoint/v3/contenttype/forms"/>
+  </ds:schemaRefs>
+</ds:datastoreItem>
+</file>
+
+<file path=customXml/itemProps3.xml><?xml version="1.0" encoding="utf-8"?>
 <ds:datastoreItem xmlns:ds="http://schemas.openxmlformats.org/officeDocument/2006/customXml" ds:itemID="{7880F664-6C5D-4B87-9345-78AEE8D018B7}">
   <ds:schemaRefs>
     <ds:schemaRef ds:uri="http://schemas.openxmlformats.org/officeDocument/2006/bibliography"/>
@@ -27451,7 +27462,7 @@
 </ds:datastoreItem>
 </file>
 
-<file path=customXml/itemProps3.xml><?xml version="1.0" encoding="utf-8"?>
+<file path=customXml/itemProps4.xml><?xml version="1.0" encoding="utf-8"?>
 <ds:datastoreItem xmlns:ds="http://schemas.openxmlformats.org/officeDocument/2006/customXml" ds:itemID="{7994E223-60DA-4A99-B37F-8BB056EE0767}">
   <ds:schemaRefs>
     <ds:schemaRef ds:uri="http://schemas.microsoft.com/office/2006/metadata/contentType"/>
@@ -27468,12 +27479,4 @@
     <ds:schemaRef ds:uri="http://schemas.microsoft.com/internal/obd"/>
   </ds:schemaRefs>
 </ds:datastoreItem>
-</file>
-
-<file path=customXml/itemProps4.xml><?xml version="1.0" encoding="utf-8"?>
-<ds:datastoreItem xmlns:ds="http://schemas.openxmlformats.org/officeDocument/2006/customXml" ds:itemID="{A80EEEA6-436B-49D9-8C20-9336E244E8CE}">
-  <ds:schemaRefs>
-    <ds:schemaRef ds:uri="http://schemas.microsoft.com/sharepoint/v3/contenttype/forms"/>
-  </ds:schemaRefs>
-</ds:datastoreItem>
 </file>
</xml_diff>